<commit_message>
Deployed 76376be with MkDocs version: 1.1.2
</commit_message>
<xml_diff>
--- a/files/default-report-template.docx
+++ b/files/default-report-template.docx
@@ -1,6 +1,6 @@
 
 <file path=word/document.xml><?xml version="1.0" encoding="utf-8"?>
-<w:document xmlns:wpc="http://schemas.microsoft.com/office/word/2010/wordprocessingCanvas" xmlns:cx="http://schemas.microsoft.com/office/drawing/2014/chartex" xmlns:cx1="http://schemas.microsoft.com/office/drawing/2015/9/8/chartex" xmlns:cx2="http://schemas.microsoft.com/office/drawing/2015/10/21/chartex" xmlns:cx3="http://schemas.microsoft.com/office/drawing/2016/5/9/chartex" xmlns:cx4="http://schemas.microsoft.com/office/drawing/2016/5/10/chartex" xmlns:cx5="http://schemas.microsoft.com/office/drawing/2016/5/11/chartex" xmlns:cx6="http://schemas.microsoft.com/office/drawing/2016/5/12/chartex" xmlns:cx7="http://schemas.microsoft.com/office/drawing/2016/5/13/chartex" xmlns:cx8="http://schemas.microsoft.com/office/drawing/2016/5/14/chartex" xmlns:mc="http://schemas.openxmlformats.org/markup-compatibility/2006" xmlns:aink="http://schemas.microsoft.com/office/drawing/2016/ink" xmlns:am3d="http://schemas.microsoft.com/office/drawing/2017/model3d" xmlns:o="urn:schemas-microsoft-com:office:office" xmlns:r="http://schemas.openxmlformats.org/officeDocument/2006/relationships" xmlns:m="http://schemas.openxmlformats.org/officeDocument/2006/math" xmlns:v="urn:schemas-microsoft-com:vml" xmlns:wp14="http://schemas.microsoft.com/office/word/2010/wordprocessingDrawing" xmlns:wp="http://schemas.openxmlformats.org/drawingml/2006/wordprocessingDrawing" xmlns:w10="urn:schemas-microsoft-com:office:word" xmlns:w="http://schemas.openxmlformats.org/wordprocessingml/2006/main" xmlns:w14="http://schemas.microsoft.com/office/word/2010/wordml" xmlns:w15="http://schemas.microsoft.com/office/word/2012/wordml" xmlns:w16cex="http://schemas.microsoft.com/office/word/2018/wordml/cex" xmlns:w16cid="http://schemas.microsoft.com/office/word/2016/wordml/cid" xmlns:w16="http://schemas.microsoft.com/office/word/2018/wordml" xmlns:w16se="http://schemas.microsoft.com/office/word/2015/wordml/symex" xmlns:wpg="http://schemas.microsoft.com/office/word/2010/wordprocessingGroup" xmlns:wpi="http://schemas.microsoft.com/office/word/2010/wordprocessingInk" xmlns:wne="http://schemas.microsoft.com/office/word/2006/wordml" xmlns:wps="http://schemas.microsoft.com/office/word/2010/wordprocessingShape" mc:Ignorable="w14 w15 w16se w16cid w16 w16cex wp14">
+<w:document xmlns:wpc="http://schemas.microsoft.com/office/word/2010/wordprocessingCanvas" xmlns:cx="http://schemas.microsoft.com/office/drawing/2014/chartex" xmlns:cx1="http://schemas.microsoft.com/office/drawing/2015/9/8/chartex" xmlns:cx2="http://schemas.microsoft.com/office/drawing/2015/10/21/chartex" xmlns:cx3="http://schemas.microsoft.com/office/drawing/2016/5/9/chartex" xmlns:cx4="http://schemas.microsoft.com/office/drawing/2016/5/10/chartex" xmlns:cx5="http://schemas.microsoft.com/office/drawing/2016/5/11/chartex" xmlns:cx6="http://schemas.microsoft.com/office/drawing/2016/5/12/chartex" xmlns:cx7="http://schemas.microsoft.com/office/drawing/2016/5/13/chartex" xmlns:cx8="http://schemas.microsoft.com/office/drawing/2016/5/14/chartex" xmlns:mc="http://schemas.openxmlformats.org/markup-compatibility/2006" xmlns:aink="http://schemas.microsoft.com/office/drawing/2016/ink" xmlns:am3d="http://schemas.microsoft.com/office/drawing/2017/model3d" xmlns:o="urn:schemas-microsoft-com:office:office" xmlns:oel="http://schemas.microsoft.com/office/2019/extlst" xmlns:r="http://schemas.openxmlformats.org/officeDocument/2006/relationships" xmlns:m="http://schemas.openxmlformats.org/officeDocument/2006/math" xmlns:v="urn:schemas-microsoft-com:vml" xmlns:wp14="http://schemas.microsoft.com/office/word/2010/wordprocessingDrawing" xmlns:wp="http://schemas.openxmlformats.org/drawingml/2006/wordprocessingDrawing" xmlns:w10="urn:schemas-microsoft-com:office:word" xmlns:w="http://schemas.openxmlformats.org/wordprocessingml/2006/main" xmlns:w14="http://schemas.microsoft.com/office/word/2010/wordml" xmlns:w15="http://schemas.microsoft.com/office/word/2012/wordml" xmlns:w16cex="http://schemas.microsoft.com/office/word/2018/wordml/cex" xmlns:w16cid="http://schemas.microsoft.com/office/word/2016/wordml/cid" xmlns:w16="http://schemas.microsoft.com/office/word/2018/wordml" xmlns:w16sdtdh="http://schemas.microsoft.com/office/word/2020/wordml/sdtdatahash" xmlns:w16se="http://schemas.microsoft.com/office/word/2015/wordml/symex" xmlns:wpg="http://schemas.microsoft.com/office/word/2010/wordprocessingGroup" xmlns:wpi="http://schemas.microsoft.com/office/word/2010/wordprocessingInk" xmlns:wne="http://schemas.microsoft.com/office/word/2006/wordml" xmlns:wps="http://schemas.microsoft.com/office/word/2010/wordprocessingShape" mc:Ignorable="w14 w15 w16se w16cid w16 w16cex w16sdtdh wp14">
   <w:body>
     <w:p>
       <w:pPr>
@@ -1686,6 +1686,207 @@
           </w:p>
         </w:tc>
       </w:tr>
+      <w:tr>
+        <w:tc>
+          <w:tcPr>
+            <w:cnfStyle w:val="001000000000" w:firstRow="0" w:lastRow="0" w:firstColumn="1" w:lastColumn="0" w:oddVBand="0" w:evenVBand="0" w:oddHBand="0" w:evenHBand="0" w:firstRowFirstColumn="0" w:firstRowLastColumn="0" w:lastRowFirstColumn="0" w:lastRowLastColumn="0"/>
+            <w:tcW w:w="1413" w:type="dxa"/>
+          </w:tcPr>
+          <w:p>
+            <w:pPr>
+              <w:rPr>
+                <w:rFonts w:ascii="Arial" w:hAnsi="Arial" w:cs="Arial"/>
+              </w:rPr>
+            </w:pPr>
+            <w:r>
+              <w:rPr>
+                <w:rFonts w:ascii="Arial" w:hAnsi="Arial" w:cs="Arial"/>
+              </w:rPr>
+              <w:t>Attached Images</w:t>
+            </w:r>
+          </w:p>
+        </w:tc>
+        <w:tc>
+          <w:tcPr>
+            <w:tcW w:w="7603" w:type="dxa"/>
+            <w:gridSpan w:val="3"/>
+          </w:tcPr>
+          <w:p>
+            <w:pPr>
+              <w:cnfStyle w:val="000000000000" w:firstRow="0" w:lastRow="0" w:firstColumn="0" w:lastColumn="0" w:oddVBand="0" w:evenVBand="0" w:oddHBand="0" w:evenHBand="0" w:firstRowFirstColumn="0" w:firstRowLastColumn="0" w:lastRowFirstColumn="0" w:lastRowLastColumn="0"/>
+              <w:rPr>
+                <w:rFonts w:ascii="Arial" w:hAnsi="Arial" w:cs="Arial"/>
+                <w:sz w:val="18"/>
+                <w:szCs w:val="18"/>
+              </w:rPr>
+            </w:pPr>
+            <w:r>
+              <w:rPr>
+                <w:rFonts w:ascii="Arial" w:hAnsi="Arial" w:cs="Arial"/>
+                <w:sz w:val="18"/>
+                <w:szCs w:val="18"/>
+              </w:rPr>
+              <w:t xml:space="preserve">+++FOR </w:t>
+            </w:r>
+            <w:r>
+              <w:rPr>
+                <w:rFonts w:ascii="Arial" w:hAnsi="Arial" w:cs="Arial" w:hint="eastAsia"/>
+                <w:sz w:val="18"/>
+                <w:szCs w:val="18"/>
+              </w:rPr>
+              <w:t>i</w:t>
+            </w:r>
+            <w:r>
+              <w:rPr>
+                <w:rFonts w:ascii="Arial" w:hAnsi="Arial" w:cs="Arial"/>
+                <w:sz w:val="18"/>
+                <w:szCs w:val="18"/>
+              </w:rPr>
+              <w:t xml:space="preserve">mageUrl </w:t>
+            </w:r>
+            <w:r>
+              <w:rPr>
+                <w:rFonts w:ascii="Arial" w:hAnsi="Arial" w:cs="Arial"/>
+                <w:sz w:val="18"/>
+                <w:szCs w:val="18"/>
+              </w:rPr>
+              <w:t>IN $issue.</w:t>
+            </w:r>
+            <w:r>
+              <w:rPr>
+                <w:rFonts w:ascii="Arial" w:hAnsi="Arial" w:cs="Arial"/>
+                <w:sz w:val="18"/>
+                <w:szCs w:val="18"/>
+              </w:rPr>
+              <w:t>imageUrls</w:t>
+            </w:r>
+            <w:r>
+              <w:rPr>
+                <w:rFonts w:ascii="Arial" w:hAnsi="Arial" w:cs="Arial"/>
+                <w:sz w:val="18"/>
+                <w:szCs w:val="18"/>
+              </w:rPr>
+              <w:t>+++</w:t>
+            </w:r>
+          </w:p>
+          <w:p>
+            <w:pPr>
+              <w:cnfStyle w:val="000000000000" w:firstRow="0" w:lastRow="0" w:firstColumn="0" w:lastColumn="0" w:oddVBand="0" w:evenVBand="0" w:oddHBand="0" w:evenHBand="0" w:firstRowFirstColumn="0" w:firstRowLastColumn="0" w:lastRowFirstColumn="0" w:lastRowLastColumn="0"/>
+              <w:rPr>
+                <w:rFonts w:ascii="Arial" w:hAnsi="Arial" w:cs="Arial"/>
+                <w:sz w:val="18"/>
+                <w:szCs w:val="18"/>
+              </w:rPr>
+            </w:pPr>
+            <w:r>
+              <w:rPr>
+                <w:rFonts w:ascii="Arial" w:hAnsi="Arial" w:cs="Arial"/>
+                <w:sz w:val="18"/>
+                <w:szCs w:val="18"/>
+              </w:rPr>
+              <w:t>+++</w:t>
+            </w:r>
+            <w:r>
+              <w:rPr>
+                <w:rFonts w:ascii="Calibri" w:eastAsia="MingLiU" w:hAnsi="Calibri" w:cs="Calibri"/>
+                <w:color w:val="24292F"/>
+                <w:bdr w:val="none" w:sz="0" w:space="0" w:color="auto" w:frame="1"/>
+              </w:rPr>
+              <w:t xml:space="preserve"> IMAGE imageData($</w:t>
+            </w:r>
+            <w:r>
+              <w:rPr>
+                <w:rFonts w:ascii="Calibri" w:eastAsia="MingLiU" w:hAnsi="Calibri" w:cs="Calibri"/>
+                <w:color w:val="24292F"/>
+                <w:bdr w:val="none" w:sz="0" w:space="0" w:color="auto" w:frame="1"/>
+              </w:rPr>
+              <w:t>imageUrl</w:t>
+            </w:r>
+            <w:r>
+              <w:rPr>
+                <w:rFonts w:ascii="Calibri" w:eastAsia="MingLiU" w:hAnsi="Calibri" w:cs="Calibri"/>
+                <w:color w:val="24292F"/>
+                <w:bdr w:val="none" w:sz="0" w:space="0" w:color="auto" w:frame="1"/>
+              </w:rPr>
+              <w:t xml:space="preserve">, </w:t>
+            </w:r>
+            <w:r>
+              <w:rPr>
+                <w:rFonts w:ascii="Calibri" w:eastAsia="MingLiU" w:hAnsi="Calibri" w:cs="Calibri"/>
+                <w:color w:val="24292F"/>
+                <w:bdr w:val="none" w:sz="0" w:space="0" w:color="auto" w:frame="1"/>
+              </w:rPr>
+              <w:t>1.</w:t>
+            </w:r>
+            <w:r>
+              <w:rPr>
+                <w:rFonts w:ascii="Calibri" w:eastAsia="MingLiU" w:hAnsi="Calibri" w:cs="Calibri"/>
+                <w:color w:val="24292F"/>
+                <w:bdr w:val="none" w:sz="0" w:space="0" w:color="auto" w:frame="1"/>
+              </w:rPr>
+              <w:t>6</w:t>
+            </w:r>
+            <w:r>
+              <w:rPr>
+                <w:rFonts w:ascii="Calibri" w:eastAsia="MingLiU" w:hAnsi="Calibri" w:cs="Calibri"/>
+                <w:color w:val="24292F"/>
+                <w:bdr w:val="none" w:sz="0" w:space="0" w:color="auto" w:frame="1"/>
+              </w:rPr>
+              <w:t xml:space="preserve">, </w:t>
+            </w:r>
+            <w:r>
+              <w:rPr>
+                <w:rFonts w:ascii="Calibri" w:eastAsia="MingLiU" w:hAnsi="Calibri" w:cs="Calibri"/>
+                <w:color w:val="24292F"/>
+                <w:bdr w:val="none" w:sz="0" w:space="0" w:color="auto" w:frame="1"/>
+              </w:rPr>
+              <w:t>4</w:t>
+            </w:r>
+            <w:r>
+              <w:rPr>
+                <w:rFonts w:ascii="Calibri" w:eastAsia="MingLiU" w:hAnsi="Calibri" w:cs="Calibri"/>
+                <w:color w:val="24292F"/>
+                <w:bdr w:val="none" w:sz="0" w:space="0" w:color="auto" w:frame="1"/>
+              </w:rPr>
+              <w:t>)+++</w:t>
+            </w:r>
+          </w:p>
+          <w:p>
+            <w:pPr>
+              <w:cnfStyle w:val="000000000000" w:firstRow="0" w:lastRow="0" w:firstColumn="0" w:lastColumn="0" w:oddVBand="0" w:evenVBand="0" w:oddHBand="0" w:evenHBand="0" w:firstRowFirstColumn="0" w:firstRowLastColumn="0" w:lastRowFirstColumn="0" w:lastRowLastColumn="0"/>
+              <w:rPr>
+                <w:rFonts w:ascii="Arial" w:hAnsi="Arial" w:cs="Arial"/>
+                <w:sz w:val="18"/>
+                <w:szCs w:val="18"/>
+              </w:rPr>
+            </w:pPr>
+            <w:r>
+              <w:rPr>
+                <w:rFonts w:ascii="Arial" w:hAnsi="Arial" w:cs="Arial"/>
+                <w:sz w:val="18"/>
+                <w:szCs w:val="18"/>
+              </w:rPr>
+              <w:t xml:space="preserve">+++END-FOR </w:t>
+            </w:r>
+            <w:r>
+              <w:rPr>
+                <w:rFonts w:ascii="Arial" w:hAnsi="Arial" w:cs="Arial"/>
+                <w:sz w:val="18"/>
+                <w:szCs w:val="18"/>
+              </w:rPr>
+              <w:t>imageUrl</w:t>
+            </w:r>
+            <w:r>
+              <w:rPr>
+                <w:rFonts w:ascii="Arial" w:hAnsi="Arial" w:cs="Arial"/>
+                <w:sz w:val="18"/>
+                <w:szCs w:val="18"/>
+              </w:rPr>
+              <w:t>+++</w:t>
+            </w:r>
+          </w:p>
+        </w:tc>
+      </w:tr>
     </w:tbl>
     <w:p>
       <w:pPr>
@@ -1722,12 +1923,8 @@
       </w:r>
     </w:p>
     <w:sectPr>
-      <w:headerReference w:type="even" r:id="rId7"/>
-      <w:headerReference w:type="default" r:id="rId8"/>
-      <w:footerReference w:type="even" r:id="rId9"/>
-      <w:footerReference w:type="default" r:id="rId10"/>
-      <w:headerReference w:type="first" r:id="rId11"/>
-      <w:footerReference w:type="first" r:id="rId12"/>
+      <w:headerReference w:type="default" r:id="rId7"/>
+      <w:footerReference w:type="default" r:id="rId8"/>
       <w:pgSz w:w="11906" w:h="16838"/>
       <w:pgMar w:top="1440" w:right="1440" w:bottom="1440" w:left="1440" w:header="708" w:footer="708" w:gutter="0"/>
       <w:cols w:space="708"/>
@@ -1738,7 +1935,7 @@
 </file>
 
 <file path=word/endnotes.xml><?xml version="1.0" encoding="utf-8"?>
-<w:endnotes xmlns:wpc="http://schemas.microsoft.com/office/word/2010/wordprocessingCanvas" xmlns:cx="http://schemas.microsoft.com/office/drawing/2014/chartex" xmlns:cx1="http://schemas.microsoft.com/office/drawing/2015/9/8/chartex" xmlns:cx2="http://schemas.microsoft.com/office/drawing/2015/10/21/chartex" xmlns:cx3="http://schemas.microsoft.com/office/drawing/2016/5/9/chartex" xmlns:cx4="http://schemas.microsoft.com/office/drawing/2016/5/10/chartex" xmlns:cx5="http://schemas.microsoft.com/office/drawing/2016/5/11/chartex" xmlns:cx6="http://schemas.microsoft.com/office/drawing/2016/5/12/chartex" xmlns:cx7="http://schemas.microsoft.com/office/drawing/2016/5/13/chartex" xmlns:cx8="http://schemas.microsoft.com/office/drawing/2016/5/14/chartex" xmlns:mc="http://schemas.openxmlformats.org/markup-compatibility/2006" xmlns:aink="http://schemas.microsoft.com/office/drawing/2016/ink" xmlns:am3d="http://schemas.microsoft.com/office/drawing/2017/model3d" xmlns:o="urn:schemas-microsoft-com:office:office" xmlns:r="http://schemas.openxmlformats.org/officeDocument/2006/relationships" xmlns:m="http://schemas.openxmlformats.org/officeDocument/2006/math" xmlns:v="urn:schemas-microsoft-com:vml" xmlns:wp14="http://schemas.microsoft.com/office/word/2010/wordprocessingDrawing" xmlns:wp="http://schemas.openxmlformats.org/drawingml/2006/wordprocessingDrawing" xmlns:w10="urn:schemas-microsoft-com:office:word" xmlns:w="http://schemas.openxmlformats.org/wordprocessingml/2006/main" xmlns:w14="http://schemas.microsoft.com/office/word/2010/wordml" xmlns:w15="http://schemas.microsoft.com/office/word/2012/wordml" xmlns:w16cex="http://schemas.microsoft.com/office/word/2018/wordml/cex" xmlns:w16cid="http://schemas.microsoft.com/office/word/2016/wordml/cid" xmlns:w16="http://schemas.microsoft.com/office/word/2018/wordml" xmlns:w16se="http://schemas.microsoft.com/office/word/2015/wordml/symex" xmlns:wpg="http://schemas.microsoft.com/office/word/2010/wordprocessingGroup" xmlns:wpi="http://schemas.microsoft.com/office/word/2010/wordprocessingInk" xmlns:wne="http://schemas.microsoft.com/office/word/2006/wordml" xmlns:wps="http://schemas.microsoft.com/office/word/2010/wordprocessingShape" mc:Ignorable="w14 w15 w16se w16cid w16 w16cex wp14">
+<w:endnotes xmlns:wpc="http://schemas.microsoft.com/office/word/2010/wordprocessingCanvas" xmlns:cx="http://schemas.microsoft.com/office/drawing/2014/chartex" xmlns:cx1="http://schemas.microsoft.com/office/drawing/2015/9/8/chartex" xmlns:cx2="http://schemas.microsoft.com/office/drawing/2015/10/21/chartex" xmlns:cx3="http://schemas.microsoft.com/office/drawing/2016/5/9/chartex" xmlns:cx4="http://schemas.microsoft.com/office/drawing/2016/5/10/chartex" xmlns:cx5="http://schemas.microsoft.com/office/drawing/2016/5/11/chartex" xmlns:cx6="http://schemas.microsoft.com/office/drawing/2016/5/12/chartex" xmlns:cx7="http://schemas.microsoft.com/office/drawing/2016/5/13/chartex" xmlns:cx8="http://schemas.microsoft.com/office/drawing/2016/5/14/chartex" xmlns:mc="http://schemas.openxmlformats.org/markup-compatibility/2006" xmlns:aink="http://schemas.microsoft.com/office/drawing/2016/ink" xmlns:am3d="http://schemas.microsoft.com/office/drawing/2017/model3d" xmlns:o="urn:schemas-microsoft-com:office:office" xmlns:oel="http://schemas.microsoft.com/office/2019/extlst" xmlns:r="http://schemas.openxmlformats.org/officeDocument/2006/relationships" xmlns:m="http://schemas.openxmlformats.org/officeDocument/2006/math" xmlns:v="urn:schemas-microsoft-com:vml" xmlns:wp14="http://schemas.microsoft.com/office/word/2010/wordprocessingDrawing" xmlns:wp="http://schemas.openxmlformats.org/drawingml/2006/wordprocessingDrawing" xmlns:w10="urn:schemas-microsoft-com:office:word" xmlns:w="http://schemas.openxmlformats.org/wordprocessingml/2006/main" xmlns:w14="http://schemas.microsoft.com/office/word/2010/wordml" xmlns:w15="http://schemas.microsoft.com/office/word/2012/wordml" xmlns:w16cex="http://schemas.microsoft.com/office/word/2018/wordml/cex" xmlns:w16cid="http://schemas.microsoft.com/office/word/2016/wordml/cid" xmlns:w16="http://schemas.microsoft.com/office/word/2018/wordml" xmlns:w16sdtdh="http://schemas.microsoft.com/office/word/2020/wordml/sdtdatahash" xmlns:w16se="http://schemas.microsoft.com/office/word/2015/wordml/symex" xmlns:wpg="http://schemas.microsoft.com/office/word/2010/wordprocessingGroup" xmlns:wpi="http://schemas.microsoft.com/office/word/2010/wordprocessingInk" xmlns:wne="http://schemas.microsoft.com/office/word/2006/wordml" xmlns:wps="http://schemas.microsoft.com/office/word/2010/wordprocessingShape" mc:Ignorable="w14 w15 w16se w16cid w16 w16cex w16sdtdh wp14">
   <w:endnote w:type="separator" w:id="-1">
     <w:p>
       <w:pPr>
@@ -1763,17 +1960,7 @@
 </file>
 
 <file path=word/footer1.xml><?xml version="1.0" encoding="utf-8"?>
-<w:ftr xmlns:wpc="http://schemas.microsoft.com/office/word/2010/wordprocessingCanvas" xmlns:cx="http://schemas.microsoft.com/office/drawing/2014/chartex" xmlns:cx1="http://schemas.microsoft.com/office/drawing/2015/9/8/chartex" xmlns:cx2="http://schemas.microsoft.com/office/drawing/2015/10/21/chartex" xmlns:cx3="http://schemas.microsoft.com/office/drawing/2016/5/9/chartex" xmlns:cx4="http://schemas.microsoft.com/office/drawing/2016/5/10/chartex" xmlns:cx5="http://schemas.microsoft.com/office/drawing/2016/5/11/chartex" xmlns:cx6="http://schemas.microsoft.com/office/drawing/2016/5/12/chartex" xmlns:cx7="http://schemas.microsoft.com/office/drawing/2016/5/13/chartex" xmlns:cx8="http://schemas.microsoft.com/office/drawing/2016/5/14/chartex" xmlns:mc="http://schemas.openxmlformats.org/markup-compatibility/2006" xmlns:aink="http://schemas.microsoft.com/office/drawing/2016/ink" xmlns:am3d="http://schemas.microsoft.com/office/drawing/2017/model3d" xmlns:o="urn:schemas-microsoft-com:office:office" xmlns:r="http://schemas.openxmlformats.org/officeDocument/2006/relationships" xmlns:m="http://schemas.openxmlformats.org/officeDocument/2006/math" xmlns:v="urn:schemas-microsoft-com:vml" xmlns:wp14="http://schemas.microsoft.com/office/word/2010/wordprocessingDrawing" xmlns:wp="http://schemas.openxmlformats.org/drawingml/2006/wordprocessingDrawing" xmlns:w10="urn:schemas-microsoft-com:office:word" xmlns:w="http://schemas.openxmlformats.org/wordprocessingml/2006/main" xmlns:w14="http://schemas.microsoft.com/office/word/2010/wordml" xmlns:w15="http://schemas.microsoft.com/office/word/2012/wordml" xmlns:w16cex="http://schemas.microsoft.com/office/word/2018/wordml/cex" xmlns:w16cid="http://schemas.microsoft.com/office/word/2016/wordml/cid" xmlns:w16="http://schemas.microsoft.com/office/word/2018/wordml" xmlns:w16se="http://schemas.microsoft.com/office/word/2015/wordml/symex" xmlns:wpg="http://schemas.microsoft.com/office/word/2010/wordprocessingGroup" xmlns:wpi="http://schemas.microsoft.com/office/word/2010/wordprocessingInk" xmlns:wne="http://schemas.microsoft.com/office/word/2006/wordml" xmlns:wps="http://schemas.microsoft.com/office/word/2010/wordprocessingShape" mc:Ignorable="w14 w15 w16se w16cid w16 w16cex wp14">
-  <w:p>
-    <w:pPr>
-      <w:pStyle w:val="Footer"/>
-    </w:pPr>
-  </w:p>
-</w:ftr>
-</file>
-
-<file path=word/footer2.xml><?xml version="1.0" encoding="utf-8"?>
-<w:ftr xmlns:wpc="http://schemas.microsoft.com/office/word/2010/wordprocessingCanvas" xmlns:cx="http://schemas.microsoft.com/office/drawing/2014/chartex" xmlns:cx1="http://schemas.microsoft.com/office/drawing/2015/9/8/chartex" xmlns:cx2="http://schemas.microsoft.com/office/drawing/2015/10/21/chartex" xmlns:cx3="http://schemas.microsoft.com/office/drawing/2016/5/9/chartex" xmlns:cx4="http://schemas.microsoft.com/office/drawing/2016/5/10/chartex" xmlns:cx5="http://schemas.microsoft.com/office/drawing/2016/5/11/chartex" xmlns:cx6="http://schemas.microsoft.com/office/drawing/2016/5/12/chartex" xmlns:cx7="http://schemas.microsoft.com/office/drawing/2016/5/13/chartex" xmlns:cx8="http://schemas.microsoft.com/office/drawing/2016/5/14/chartex" xmlns:mc="http://schemas.openxmlformats.org/markup-compatibility/2006" xmlns:aink="http://schemas.microsoft.com/office/drawing/2016/ink" xmlns:am3d="http://schemas.microsoft.com/office/drawing/2017/model3d" xmlns:o="urn:schemas-microsoft-com:office:office" xmlns:r="http://schemas.openxmlformats.org/officeDocument/2006/relationships" xmlns:m="http://schemas.openxmlformats.org/officeDocument/2006/math" xmlns:v="urn:schemas-microsoft-com:vml" xmlns:wp14="http://schemas.microsoft.com/office/word/2010/wordprocessingDrawing" xmlns:wp="http://schemas.openxmlformats.org/drawingml/2006/wordprocessingDrawing" xmlns:w10="urn:schemas-microsoft-com:office:word" xmlns:w="http://schemas.openxmlformats.org/wordprocessingml/2006/main" xmlns:w14="http://schemas.microsoft.com/office/word/2010/wordml" xmlns:w15="http://schemas.microsoft.com/office/word/2012/wordml" xmlns:w16cex="http://schemas.microsoft.com/office/word/2018/wordml/cex" xmlns:w16cid="http://schemas.microsoft.com/office/word/2016/wordml/cid" xmlns:w16="http://schemas.microsoft.com/office/word/2018/wordml" xmlns:w16se="http://schemas.microsoft.com/office/word/2015/wordml/symex" xmlns:wpg="http://schemas.microsoft.com/office/word/2010/wordprocessingGroup" xmlns:wpi="http://schemas.microsoft.com/office/word/2010/wordprocessingInk" xmlns:wne="http://schemas.microsoft.com/office/word/2006/wordml" xmlns:wps="http://schemas.microsoft.com/office/word/2010/wordprocessingShape" mc:Ignorable="w14 w15 w16se w16cid w16 w16cex wp14">
+<w:ftr xmlns:wpc="http://schemas.microsoft.com/office/word/2010/wordprocessingCanvas" xmlns:cx="http://schemas.microsoft.com/office/drawing/2014/chartex" xmlns:cx1="http://schemas.microsoft.com/office/drawing/2015/9/8/chartex" xmlns:cx2="http://schemas.microsoft.com/office/drawing/2015/10/21/chartex" xmlns:cx3="http://schemas.microsoft.com/office/drawing/2016/5/9/chartex" xmlns:cx4="http://schemas.microsoft.com/office/drawing/2016/5/10/chartex" xmlns:cx5="http://schemas.microsoft.com/office/drawing/2016/5/11/chartex" xmlns:cx6="http://schemas.microsoft.com/office/drawing/2016/5/12/chartex" xmlns:cx7="http://schemas.microsoft.com/office/drawing/2016/5/13/chartex" xmlns:cx8="http://schemas.microsoft.com/office/drawing/2016/5/14/chartex" xmlns:mc="http://schemas.openxmlformats.org/markup-compatibility/2006" xmlns:aink="http://schemas.microsoft.com/office/drawing/2016/ink" xmlns:am3d="http://schemas.microsoft.com/office/drawing/2017/model3d" xmlns:o="urn:schemas-microsoft-com:office:office" xmlns:oel="http://schemas.microsoft.com/office/2019/extlst" xmlns:r="http://schemas.openxmlformats.org/officeDocument/2006/relationships" xmlns:m="http://schemas.openxmlformats.org/officeDocument/2006/math" xmlns:v="urn:schemas-microsoft-com:vml" xmlns:wp14="http://schemas.microsoft.com/office/word/2010/wordprocessingDrawing" xmlns:wp="http://schemas.openxmlformats.org/drawingml/2006/wordprocessingDrawing" xmlns:w10="urn:schemas-microsoft-com:office:word" xmlns:w="http://schemas.openxmlformats.org/wordprocessingml/2006/main" xmlns:w14="http://schemas.microsoft.com/office/word/2010/wordml" xmlns:w15="http://schemas.microsoft.com/office/word/2012/wordml" xmlns:w16cex="http://schemas.microsoft.com/office/word/2018/wordml/cex" xmlns:w16cid="http://schemas.microsoft.com/office/word/2016/wordml/cid" xmlns:w16="http://schemas.microsoft.com/office/word/2018/wordml" xmlns:w16sdtdh="http://schemas.microsoft.com/office/word/2020/wordml/sdtdatahash" xmlns:w16se="http://schemas.microsoft.com/office/word/2015/wordml/symex" xmlns:wpg="http://schemas.microsoft.com/office/word/2010/wordprocessingGroup" xmlns:wpi="http://schemas.microsoft.com/office/word/2010/wordprocessingInk" xmlns:wne="http://schemas.microsoft.com/office/word/2006/wordml" xmlns:wps="http://schemas.microsoft.com/office/word/2010/wordprocessingShape" mc:Ignorable="w14 w15 w16se w16cid w16 w16cex w16sdtdh wp14">
   <w:p>
     <w:pPr>
       <w:pStyle w:val="Footer"/>
@@ -1907,18 +2094,8 @@
 </w:ftr>
 </file>
 
-<file path=word/footer3.xml><?xml version="1.0" encoding="utf-8"?>
-<w:ftr xmlns:wpc="http://schemas.microsoft.com/office/word/2010/wordprocessingCanvas" xmlns:cx="http://schemas.microsoft.com/office/drawing/2014/chartex" xmlns:cx1="http://schemas.microsoft.com/office/drawing/2015/9/8/chartex" xmlns:cx2="http://schemas.microsoft.com/office/drawing/2015/10/21/chartex" xmlns:cx3="http://schemas.microsoft.com/office/drawing/2016/5/9/chartex" xmlns:cx4="http://schemas.microsoft.com/office/drawing/2016/5/10/chartex" xmlns:cx5="http://schemas.microsoft.com/office/drawing/2016/5/11/chartex" xmlns:cx6="http://schemas.microsoft.com/office/drawing/2016/5/12/chartex" xmlns:cx7="http://schemas.microsoft.com/office/drawing/2016/5/13/chartex" xmlns:cx8="http://schemas.microsoft.com/office/drawing/2016/5/14/chartex" xmlns:mc="http://schemas.openxmlformats.org/markup-compatibility/2006" xmlns:aink="http://schemas.microsoft.com/office/drawing/2016/ink" xmlns:am3d="http://schemas.microsoft.com/office/drawing/2017/model3d" xmlns:o="urn:schemas-microsoft-com:office:office" xmlns:r="http://schemas.openxmlformats.org/officeDocument/2006/relationships" xmlns:m="http://schemas.openxmlformats.org/officeDocument/2006/math" xmlns:v="urn:schemas-microsoft-com:vml" xmlns:wp14="http://schemas.microsoft.com/office/word/2010/wordprocessingDrawing" xmlns:wp="http://schemas.openxmlformats.org/drawingml/2006/wordprocessingDrawing" xmlns:w10="urn:schemas-microsoft-com:office:word" xmlns:w="http://schemas.openxmlformats.org/wordprocessingml/2006/main" xmlns:w14="http://schemas.microsoft.com/office/word/2010/wordml" xmlns:w15="http://schemas.microsoft.com/office/word/2012/wordml" xmlns:w16cex="http://schemas.microsoft.com/office/word/2018/wordml/cex" xmlns:w16cid="http://schemas.microsoft.com/office/word/2016/wordml/cid" xmlns:w16="http://schemas.microsoft.com/office/word/2018/wordml" xmlns:w16se="http://schemas.microsoft.com/office/word/2015/wordml/symex" xmlns:wpg="http://schemas.microsoft.com/office/word/2010/wordprocessingGroup" xmlns:wpi="http://schemas.microsoft.com/office/word/2010/wordprocessingInk" xmlns:wne="http://schemas.microsoft.com/office/word/2006/wordml" xmlns:wps="http://schemas.microsoft.com/office/word/2010/wordprocessingShape" mc:Ignorable="w14 w15 w16se w16cid w16 w16cex wp14">
-  <w:p>
-    <w:pPr>
-      <w:pStyle w:val="Footer"/>
-    </w:pPr>
-  </w:p>
-</w:ftr>
-</file>
-
 <file path=word/footnotes.xml><?xml version="1.0" encoding="utf-8"?>
-<w:footnotes xmlns:wpc="http://schemas.microsoft.com/office/word/2010/wordprocessingCanvas" xmlns:cx="http://schemas.microsoft.com/office/drawing/2014/chartex" xmlns:cx1="http://schemas.microsoft.com/office/drawing/2015/9/8/chartex" xmlns:cx2="http://schemas.microsoft.com/office/drawing/2015/10/21/chartex" xmlns:cx3="http://schemas.microsoft.com/office/drawing/2016/5/9/chartex" xmlns:cx4="http://schemas.microsoft.com/office/drawing/2016/5/10/chartex" xmlns:cx5="http://schemas.microsoft.com/office/drawing/2016/5/11/chartex" xmlns:cx6="http://schemas.microsoft.com/office/drawing/2016/5/12/chartex" xmlns:cx7="http://schemas.microsoft.com/office/drawing/2016/5/13/chartex" xmlns:cx8="http://schemas.microsoft.com/office/drawing/2016/5/14/chartex" xmlns:mc="http://schemas.openxmlformats.org/markup-compatibility/2006" xmlns:aink="http://schemas.microsoft.com/office/drawing/2016/ink" xmlns:am3d="http://schemas.microsoft.com/office/drawing/2017/model3d" xmlns:o="urn:schemas-microsoft-com:office:office" xmlns:r="http://schemas.openxmlformats.org/officeDocument/2006/relationships" xmlns:m="http://schemas.openxmlformats.org/officeDocument/2006/math" xmlns:v="urn:schemas-microsoft-com:vml" xmlns:wp14="http://schemas.microsoft.com/office/word/2010/wordprocessingDrawing" xmlns:wp="http://schemas.openxmlformats.org/drawingml/2006/wordprocessingDrawing" xmlns:w10="urn:schemas-microsoft-com:office:word" xmlns:w="http://schemas.openxmlformats.org/wordprocessingml/2006/main" xmlns:w14="http://schemas.microsoft.com/office/word/2010/wordml" xmlns:w15="http://schemas.microsoft.com/office/word/2012/wordml" xmlns:w16cex="http://schemas.microsoft.com/office/word/2018/wordml/cex" xmlns:w16cid="http://schemas.microsoft.com/office/word/2016/wordml/cid" xmlns:w16="http://schemas.microsoft.com/office/word/2018/wordml" xmlns:w16se="http://schemas.microsoft.com/office/word/2015/wordml/symex" xmlns:wpg="http://schemas.microsoft.com/office/word/2010/wordprocessingGroup" xmlns:wpi="http://schemas.microsoft.com/office/word/2010/wordprocessingInk" xmlns:wne="http://schemas.microsoft.com/office/word/2006/wordml" xmlns:wps="http://schemas.microsoft.com/office/word/2010/wordprocessingShape" mc:Ignorable="w14 w15 w16se w16cid w16 w16cex wp14">
+<w:footnotes xmlns:wpc="http://schemas.microsoft.com/office/word/2010/wordprocessingCanvas" xmlns:cx="http://schemas.microsoft.com/office/drawing/2014/chartex" xmlns:cx1="http://schemas.microsoft.com/office/drawing/2015/9/8/chartex" xmlns:cx2="http://schemas.microsoft.com/office/drawing/2015/10/21/chartex" xmlns:cx3="http://schemas.microsoft.com/office/drawing/2016/5/9/chartex" xmlns:cx4="http://schemas.microsoft.com/office/drawing/2016/5/10/chartex" xmlns:cx5="http://schemas.microsoft.com/office/drawing/2016/5/11/chartex" xmlns:cx6="http://schemas.microsoft.com/office/drawing/2016/5/12/chartex" xmlns:cx7="http://schemas.microsoft.com/office/drawing/2016/5/13/chartex" xmlns:cx8="http://schemas.microsoft.com/office/drawing/2016/5/14/chartex" xmlns:mc="http://schemas.openxmlformats.org/markup-compatibility/2006" xmlns:aink="http://schemas.microsoft.com/office/drawing/2016/ink" xmlns:am3d="http://schemas.microsoft.com/office/drawing/2017/model3d" xmlns:o="urn:schemas-microsoft-com:office:office" xmlns:oel="http://schemas.microsoft.com/office/2019/extlst" xmlns:r="http://schemas.openxmlformats.org/officeDocument/2006/relationships" xmlns:m="http://schemas.openxmlformats.org/officeDocument/2006/math" xmlns:v="urn:schemas-microsoft-com:vml" xmlns:wp14="http://schemas.microsoft.com/office/word/2010/wordprocessingDrawing" xmlns:wp="http://schemas.openxmlformats.org/drawingml/2006/wordprocessingDrawing" xmlns:w10="urn:schemas-microsoft-com:office:word" xmlns:w="http://schemas.openxmlformats.org/wordprocessingml/2006/main" xmlns:w14="http://schemas.microsoft.com/office/word/2010/wordml" xmlns:w15="http://schemas.microsoft.com/office/word/2012/wordml" xmlns:w16cex="http://schemas.microsoft.com/office/word/2018/wordml/cex" xmlns:w16cid="http://schemas.microsoft.com/office/word/2016/wordml/cid" xmlns:w16="http://schemas.microsoft.com/office/word/2018/wordml" xmlns:w16sdtdh="http://schemas.microsoft.com/office/word/2020/wordml/sdtdatahash" xmlns:w16se="http://schemas.microsoft.com/office/word/2015/wordml/symex" xmlns:wpg="http://schemas.microsoft.com/office/word/2010/wordprocessingGroup" xmlns:wpi="http://schemas.microsoft.com/office/word/2010/wordprocessingInk" xmlns:wne="http://schemas.microsoft.com/office/word/2006/wordml" xmlns:wps="http://schemas.microsoft.com/office/word/2010/wordprocessingShape" mc:Ignorable="w14 w15 w16se w16cid w16 w16cex w16sdtdh wp14">
   <w:footnote w:type="separator" w:id="-1">
     <w:p>
       <w:pPr>
@@ -1943,17 +2120,7 @@
 </file>
 
 <file path=word/header1.xml><?xml version="1.0" encoding="utf-8"?>
-<w:hdr xmlns:wpc="http://schemas.microsoft.com/office/word/2010/wordprocessingCanvas" xmlns:cx="http://schemas.microsoft.com/office/drawing/2014/chartex" xmlns:cx1="http://schemas.microsoft.com/office/drawing/2015/9/8/chartex" xmlns:cx2="http://schemas.microsoft.com/office/drawing/2015/10/21/chartex" xmlns:cx3="http://schemas.microsoft.com/office/drawing/2016/5/9/chartex" xmlns:cx4="http://schemas.microsoft.com/office/drawing/2016/5/10/chartex" xmlns:cx5="http://schemas.microsoft.com/office/drawing/2016/5/11/chartex" xmlns:cx6="http://schemas.microsoft.com/office/drawing/2016/5/12/chartex" xmlns:cx7="http://schemas.microsoft.com/office/drawing/2016/5/13/chartex" xmlns:cx8="http://schemas.microsoft.com/office/drawing/2016/5/14/chartex" xmlns:mc="http://schemas.openxmlformats.org/markup-compatibility/2006" xmlns:aink="http://schemas.microsoft.com/office/drawing/2016/ink" xmlns:am3d="http://schemas.microsoft.com/office/drawing/2017/model3d" xmlns:o="urn:schemas-microsoft-com:office:office" xmlns:r="http://schemas.openxmlformats.org/officeDocument/2006/relationships" xmlns:m="http://schemas.openxmlformats.org/officeDocument/2006/math" xmlns:v="urn:schemas-microsoft-com:vml" xmlns:wp14="http://schemas.microsoft.com/office/word/2010/wordprocessingDrawing" xmlns:wp="http://schemas.openxmlformats.org/drawingml/2006/wordprocessingDrawing" xmlns:w10="urn:schemas-microsoft-com:office:word" xmlns:w="http://schemas.openxmlformats.org/wordprocessingml/2006/main" xmlns:w14="http://schemas.microsoft.com/office/word/2010/wordml" xmlns:w15="http://schemas.microsoft.com/office/word/2012/wordml" xmlns:w16cex="http://schemas.microsoft.com/office/word/2018/wordml/cex" xmlns:w16cid="http://schemas.microsoft.com/office/word/2016/wordml/cid" xmlns:w16="http://schemas.microsoft.com/office/word/2018/wordml" xmlns:w16se="http://schemas.microsoft.com/office/word/2015/wordml/symex" xmlns:wpg="http://schemas.microsoft.com/office/word/2010/wordprocessingGroup" xmlns:wpi="http://schemas.microsoft.com/office/word/2010/wordprocessingInk" xmlns:wne="http://schemas.microsoft.com/office/word/2006/wordml" xmlns:wps="http://schemas.microsoft.com/office/word/2010/wordprocessingShape" mc:Ignorable="w14 w15 w16se w16cid w16 w16cex wp14">
-  <w:p>
-    <w:pPr>
-      <w:pStyle w:val="Header"/>
-    </w:pPr>
-  </w:p>
-</w:hdr>
-</file>
-
-<file path=word/header2.xml><?xml version="1.0" encoding="utf-8"?>
-<w:hdr xmlns:wpc="http://schemas.microsoft.com/office/word/2010/wordprocessingCanvas" xmlns:cx="http://schemas.microsoft.com/office/drawing/2014/chartex" xmlns:cx1="http://schemas.microsoft.com/office/drawing/2015/9/8/chartex" xmlns:cx2="http://schemas.microsoft.com/office/drawing/2015/10/21/chartex" xmlns:cx3="http://schemas.microsoft.com/office/drawing/2016/5/9/chartex" xmlns:cx4="http://schemas.microsoft.com/office/drawing/2016/5/10/chartex" xmlns:cx5="http://schemas.microsoft.com/office/drawing/2016/5/11/chartex" xmlns:cx6="http://schemas.microsoft.com/office/drawing/2016/5/12/chartex" xmlns:cx7="http://schemas.microsoft.com/office/drawing/2016/5/13/chartex" xmlns:cx8="http://schemas.microsoft.com/office/drawing/2016/5/14/chartex" xmlns:mc="http://schemas.openxmlformats.org/markup-compatibility/2006" xmlns:aink="http://schemas.microsoft.com/office/drawing/2016/ink" xmlns:am3d="http://schemas.microsoft.com/office/drawing/2017/model3d" xmlns:o="urn:schemas-microsoft-com:office:office" xmlns:r="http://schemas.openxmlformats.org/officeDocument/2006/relationships" xmlns:m="http://schemas.openxmlformats.org/officeDocument/2006/math" xmlns:v="urn:schemas-microsoft-com:vml" xmlns:wp14="http://schemas.microsoft.com/office/word/2010/wordprocessingDrawing" xmlns:wp="http://schemas.openxmlformats.org/drawingml/2006/wordprocessingDrawing" xmlns:w10="urn:schemas-microsoft-com:office:word" xmlns:w="http://schemas.openxmlformats.org/wordprocessingml/2006/main" xmlns:w14="http://schemas.microsoft.com/office/word/2010/wordml" xmlns:w15="http://schemas.microsoft.com/office/word/2012/wordml" xmlns:w16cex="http://schemas.microsoft.com/office/word/2018/wordml/cex" xmlns:w16cid="http://schemas.microsoft.com/office/word/2016/wordml/cid" xmlns:w16="http://schemas.microsoft.com/office/word/2018/wordml" xmlns:w16se="http://schemas.microsoft.com/office/word/2015/wordml/symex" xmlns:wpg="http://schemas.microsoft.com/office/word/2010/wordprocessingGroup" xmlns:wpi="http://schemas.microsoft.com/office/word/2010/wordprocessingInk" xmlns:wne="http://schemas.microsoft.com/office/word/2006/wordml" xmlns:wps="http://schemas.microsoft.com/office/word/2010/wordprocessingShape" mc:Ignorable="w14 w15 w16se w16cid w16 w16cex wp14">
+<w:hdr xmlns:wpc="http://schemas.microsoft.com/office/word/2010/wordprocessingCanvas" xmlns:cx="http://schemas.microsoft.com/office/drawing/2014/chartex" xmlns:cx1="http://schemas.microsoft.com/office/drawing/2015/9/8/chartex" xmlns:cx2="http://schemas.microsoft.com/office/drawing/2015/10/21/chartex" xmlns:cx3="http://schemas.microsoft.com/office/drawing/2016/5/9/chartex" xmlns:cx4="http://schemas.microsoft.com/office/drawing/2016/5/10/chartex" xmlns:cx5="http://schemas.microsoft.com/office/drawing/2016/5/11/chartex" xmlns:cx6="http://schemas.microsoft.com/office/drawing/2016/5/12/chartex" xmlns:cx7="http://schemas.microsoft.com/office/drawing/2016/5/13/chartex" xmlns:cx8="http://schemas.microsoft.com/office/drawing/2016/5/14/chartex" xmlns:mc="http://schemas.openxmlformats.org/markup-compatibility/2006" xmlns:aink="http://schemas.microsoft.com/office/drawing/2016/ink" xmlns:am3d="http://schemas.microsoft.com/office/drawing/2017/model3d" xmlns:o="urn:schemas-microsoft-com:office:office" xmlns:oel="http://schemas.microsoft.com/office/2019/extlst" xmlns:r="http://schemas.openxmlformats.org/officeDocument/2006/relationships" xmlns:m="http://schemas.openxmlformats.org/officeDocument/2006/math" xmlns:v="urn:schemas-microsoft-com:vml" xmlns:wp14="http://schemas.microsoft.com/office/word/2010/wordprocessingDrawing" xmlns:wp="http://schemas.openxmlformats.org/drawingml/2006/wordprocessingDrawing" xmlns:w10="urn:schemas-microsoft-com:office:word" xmlns:w="http://schemas.openxmlformats.org/wordprocessingml/2006/main" xmlns:w14="http://schemas.microsoft.com/office/word/2010/wordml" xmlns:w15="http://schemas.microsoft.com/office/word/2012/wordml" xmlns:w16cex="http://schemas.microsoft.com/office/word/2018/wordml/cex" xmlns:w16cid="http://schemas.microsoft.com/office/word/2016/wordml/cid" xmlns:w16="http://schemas.microsoft.com/office/word/2018/wordml" xmlns:w16sdtdh="http://schemas.microsoft.com/office/word/2020/wordml/sdtdatahash" xmlns:w16se="http://schemas.microsoft.com/office/word/2015/wordml/symex" xmlns:wpg="http://schemas.microsoft.com/office/word/2010/wordprocessingGroup" xmlns:wpi="http://schemas.microsoft.com/office/word/2010/wordprocessingInk" xmlns:wne="http://schemas.microsoft.com/office/word/2006/wordml" xmlns:wps="http://schemas.microsoft.com/office/word/2010/wordprocessingShape" mc:Ignorable="w14 w15 w16se w16cid w16 w16cex w16sdtdh wp14">
   <w:p>
     <w:pPr>
       <w:pStyle w:val="Header"/>
@@ -2066,7 +2233,7 @@
               <w:sz w:val="16"/>
               <w:szCs w:val="16"/>
             </w:rPr>
-            <w:t>14 November 2021</w:t>
+            <w:t>06 September 2022</w:t>
           </w:r>
           <w:r>
             <w:rPr>
@@ -2095,18 +2262,8 @@
 </w:hdr>
 </file>
 
-<file path=word/header3.xml><?xml version="1.0" encoding="utf-8"?>
-<w:hdr xmlns:wpc="http://schemas.microsoft.com/office/word/2010/wordprocessingCanvas" xmlns:cx="http://schemas.microsoft.com/office/drawing/2014/chartex" xmlns:cx1="http://schemas.microsoft.com/office/drawing/2015/9/8/chartex" xmlns:cx2="http://schemas.microsoft.com/office/drawing/2015/10/21/chartex" xmlns:cx3="http://schemas.microsoft.com/office/drawing/2016/5/9/chartex" xmlns:cx4="http://schemas.microsoft.com/office/drawing/2016/5/10/chartex" xmlns:cx5="http://schemas.microsoft.com/office/drawing/2016/5/11/chartex" xmlns:cx6="http://schemas.microsoft.com/office/drawing/2016/5/12/chartex" xmlns:cx7="http://schemas.microsoft.com/office/drawing/2016/5/13/chartex" xmlns:cx8="http://schemas.microsoft.com/office/drawing/2016/5/14/chartex" xmlns:mc="http://schemas.openxmlformats.org/markup-compatibility/2006" xmlns:aink="http://schemas.microsoft.com/office/drawing/2016/ink" xmlns:am3d="http://schemas.microsoft.com/office/drawing/2017/model3d" xmlns:o="urn:schemas-microsoft-com:office:office" xmlns:r="http://schemas.openxmlformats.org/officeDocument/2006/relationships" xmlns:m="http://schemas.openxmlformats.org/officeDocument/2006/math" xmlns:v="urn:schemas-microsoft-com:vml" xmlns:wp14="http://schemas.microsoft.com/office/word/2010/wordprocessingDrawing" xmlns:wp="http://schemas.openxmlformats.org/drawingml/2006/wordprocessingDrawing" xmlns:w10="urn:schemas-microsoft-com:office:word" xmlns:w="http://schemas.openxmlformats.org/wordprocessingml/2006/main" xmlns:w14="http://schemas.microsoft.com/office/word/2010/wordml" xmlns:w15="http://schemas.microsoft.com/office/word/2012/wordml" xmlns:w16cex="http://schemas.microsoft.com/office/word/2018/wordml/cex" xmlns:w16cid="http://schemas.microsoft.com/office/word/2016/wordml/cid" xmlns:w16="http://schemas.microsoft.com/office/word/2018/wordml" xmlns:w16se="http://schemas.microsoft.com/office/word/2015/wordml/symex" xmlns:wpg="http://schemas.microsoft.com/office/word/2010/wordprocessingGroup" xmlns:wpi="http://schemas.microsoft.com/office/word/2010/wordprocessingInk" xmlns:wne="http://schemas.microsoft.com/office/word/2006/wordml" xmlns:wps="http://schemas.microsoft.com/office/word/2010/wordprocessingShape" mc:Ignorable="w14 w15 w16se w16cid w16 w16cex wp14">
-  <w:p>
-    <w:pPr>
-      <w:pStyle w:val="Header"/>
-    </w:pPr>
-  </w:p>
-</w:hdr>
-</file>
-
 <file path=word/styles.xml><?xml version="1.0" encoding="utf-8"?>
-<w:styles xmlns:mc="http://schemas.openxmlformats.org/markup-compatibility/2006" xmlns:r="http://schemas.openxmlformats.org/officeDocument/2006/relationships" xmlns:w="http://schemas.openxmlformats.org/wordprocessingml/2006/main" xmlns:w14="http://schemas.microsoft.com/office/word/2010/wordml" xmlns:w15="http://schemas.microsoft.com/office/word/2012/wordml" xmlns:w16cex="http://schemas.microsoft.com/office/word/2018/wordml/cex" xmlns:w16cid="http://schemas.microsoft.com/office/word/2016/wordml/cid" xmlns:w16="http://schemas.microsoft.com/office/word/2018/wordml" xmlns:w16se="http://schemas.microsoft.com/office/word/2015/wordml/symex" mc:Ignorable="w14 w15 w16se w16cid w16 w16cex">
+<w:styles xmlns:mc="http://schemas.openxmlformats.org/markup-compatibility/2006" xmlns:r="http://schemas.openxmlformats.org/officeDocument/2006/relationships" xmlns:w="http://schemas.openxmlformats.org/wordprocessingml/2006/main" xmlns:w14="http://schemas.microsoft.com/office/word/2010/wordml" xmlns:w15="http://schemas.microsoft.com/office/word/2012/wordml" xmlns:w16cex="http://schemas.microsoft.com/office/word/2018/wordml/cex" xmlns:w16cid="http://schemas.microsoft.com/office/word/2016/wordml/cid" xmlns:w16="http://schemas.microsoft.com/office/word/2018/wordml" xmlns:w16sdtdh="http://schemas.microsoft.com/office/word/2020/wordml/sdtdatahash" xmlns:w16se="http://schemas.microsoft.com/office/word/2015/wordml/symex" mc:Ignorable="w14 w15 w16se w16cid w16 w16cex w16sdtdh">
   <w:docDefaults>
     <w:rPrDefault>
       <w:rPr>

</xml_diff>